<commit_message>
Added Full Papers Formats
</commit_message>
<xml_diff>
--- a/ACM Template/acm_template_data_structures_and_algorithm_BSCS2CS212DSA23241.docx
+++ b/ACM Template/acm_template_data_structures_and_algorithm_BSCS2CS212DSA23241.docx
@@ -165,7 +165,7 @@
         <w:rPr>
           <w:rFonts w:eastAsiaTheme="minorEastAsia"/>
         </w:rPr>
-        <w:t>Faculty of Department of Computer Science, College of Technology and Allied Sciences, Bohol Island State University-Bilar Campus, maxangelo.perin@bisu.edu.ph</w:t>
+        <w:t>Department of Computer Science, Bohol Island State University-Bilar Campus, maxangelo.perin@bisu.edu.ph</w:t>
       </w:r>
     </w:p>
     <w:p>
@@ -268,6 +268,12 @@
         <w:t>Name</w:t>
       </w:r>
       <w:r>
+        <w:rPr>
+          <w:b/>
+        </w:rPr>
+        <w:t>/s</w:t>
+      </w:r>
+      <w:r>
         <w:t>, MAX ANGELO DAPITILLA PERIN</w:t>
       </w:r>
       <w:r>
@@ -289,7 +295,13 @@
         <w:t xml:space="preserve">. In </w:t>
       </w:r>
       <w:r>
-        <w:t xml:space="preserve">Research Project Presentation for Bachelor of Science in Computer Science 3 in </w:t>
+        <w:t xml:space="preserve">Research Project Presentation for Bachelor of Science in Computer Science </w:t>
+      </w:r>
+      <w:r>
+        <w:t>2</w:t>
+      </w:r>
+      <w:r>
+        <w:t xml:space="preserve"> in </w:t>
       </w:r>
       <w:r>
         <w:t>C</w:t>
@@ -1378,6 +1390,7 @@
               <w:pStyle w:val="TableCell"/>
             </w:pPr>
             <w:r>
+              <w:lastRenderedPageBreak/>
               <w:t>CCSDescription</w:t>
             </w:r>
           </w:p>
@@ -1498,7 +1511,6 @@
               <w:pStyle w:val="TableCell"/>
             </w:pPr>
             <w:r>
-              <w:lastRenderedPageBreak/>
               <w:t>Keywords</w:t>
             </w:r>
           </w:p>
@@ -2481,6 +2493,7 @@
           <w:noProof/>
           <w:lang w:eastAsia="zh-CN"/>
         </w:rPr>
+        <w:lastRenderedPageBreak/>
         <w:drawing>
           <wp:inline distT="0" distB="0" distL="0" distR="0" wp14:anchorId="3476A607" wp14:editId="46CC2758">
             <wp:extent cx="2283295" cy="1793731"/>
@@ -2551,7 +2564,6 @@
         <w:outlineLvl w:val="2"/>
       </w:pPr>
       <w:r>
-        <w:lastRenderedPageBreak/>
         <w:t>Full Width Figures.</w:t>
       </w:r>
     </w:p>
@@ -2710,6 +2722,7 @@
         <w:jc w:val="both"/>
       </w:pPr>
       <w:r>
+        <w:lastRenderedPageBreak/>
         <w:t>If the author wants to insert two multi-part images, they must draw a one row and one column table and insert the images one-by-one in the cells.</w:t>
       </w:r>
     </w:p>
@@ -2787,7 +2800,6 @@
                 <w:noProof/>
                 <w:lang w:eastAsia="zh-CN"/>
               </w:rPr>
-              <w:lastRenderedPageBreak/>
               <w:drawing>
                 <wp:inline distT="0" distB="0" distL="0" distR="0" wp14:anchorId="5D69926F" wp14:editId="362391C7">
                   <wp:extent cx="1360170" cy="862330"/>
@@ -3446,6 +3458,7 @@
         <w:jc w:val="both"/>
       </w:pPr>
       <w:r>
+        <w:lastRenderedPageBreak/>
         <w:t>In the “Title” and “Description” text boxes, type the text you want to represent the picture, and then click “Close.”</w:t>
       </w:r>
       <w:r>
@@ -3507,7 +3520,6 @@
         <w:pStyle w:val="Extract"/>
       </w:pPr>
       <w:r>
-        <w:lastRenderedPageBreak/>
         <w:t xml:space="preserve">“Microsoft tried to revive the idea of an assistant with Clippy, who began popping up in Microsoft Office in 1997.  Its creator, Kevan Atteberry, was actually contracted by Microsoft to design Clippy, which, funnily enough, he did on a Mac …  Sure, people could disable Clippy, but the fact he was on by default angered people.” [10] </w:t>
       </w:r>
     </w:p>
@@ -4294,6 +4306,7 @@
         <w:pStyle w:val="Head1"/>
       </w:pPr>
       <w:r>
+        <w:lastRenderedPageBreak/>
         <w:t>COMPUTER CODE</w:t>
       </w:r>
     </w:p>
@@ -4345,7 +4358,6 @@
         <w:pStyle w:val="ComputerCode"/>
       </w:pPr>
       <w:r>
-        <w:lastRenderedPageBreak/>
         <w:t>ASK Do you want to play a game?</w:t>
       </w:r>
     </w:p>
@@ -4914,7 +4926,6 @@
         <w:ind w:left="360" w:hanging="360"/>
       </w:pPr>
       <w:r>
-        <w:lastRenderedPageBreak/>
         <w:t>David A. Anisi. 2003. Optimal Motion Control of a Ground Vehicle. Master's thesis. Royal Institute of Technology (KTH), Stockholm, Sweden.</w:t>
       </w:r>
     </w:p>
@@ -5501,6 +5512,7 @@
         <w:pStyle w:val="PostHeadPara"/>
       </w:pPr>
       <w:r>
+        <w:lastRenderedPageBreak/>
         <w:t>Lorem ipsum dolor sit amet, consectetur adipiscing elit, sed do eiusmod tempor incididunt ut labore et dolore magna aliqua. Vulputate sapien nec sagittis aliquam. Malesuada fames ac turpis egestas sed tempus urna. Posuere sollicitudin aliquam ultrices sagittis orci. Consequat id porta nibh venenatis cras sed felis eget. Pellentesque eu tincidunt tortor aliquam nulla facilisi cras fermentum odio. Tincidunt nunc pulvinar sapien et ligula ullamcorper malesuada proin. Tincidunt lobortis feugiat vivamus at augue. Eget nunc lobortis mattis aliquam faucibus. Egestas diam in arcu cursus euismod quis.</w:t>
       </w:r>
     </w:p>
@@ -5517,59 +5529,59 @@
         <w:pStyle w:val="Para"/>
       </w:pPr>
       <w:r>
-        <w:t xml:space="preserve">Nullam ac tortor vitae purus faucibus ornare suspendisse. Libero enim sed faucibus turpis in eu mi bibendum neque. Sodales ut etiam sit amet nisl purus. Egestas diam in arcu cursus. Aliquet porttitor lacus luctus accumsan tortor. Pharetra magna ac placerat vestibulum lectus. </w:t>
+        <w:t>Nullam ac tortor vitae purus faucibus ornare suspendisse. Libero enim sed faucibus turpis in eu mi bibendum neque. Sodales ut etiam sit amet nisl purus. Egestas diam in arcu cursus. Aliquet porttitor lacus luctus accumsan tortor. Pharetra magna ac placerat vestibulum lectus. Sit amet mauris commodo quis imperdiet massa tincidunt. In nisl nisi scelerisque eu ultrices vitae auctor. Nisi vitae suscipit tellus mauris a diam. Dui vivamus arcu felis bibendum ut tristique. Laoreet suspendisse interdum consectetur libero id.</w:t>
+      </w:r>
+    </w:p>
+    <w:p>
+      <w:pPr>
+        <w:pStyle w:val="Para"/>
+      </w:pPr>
+      <w:r>
+        <w:t>Enim eu turpis egestas pretium. Nulla aliquet enim tortor at auctor urna. Id aliquet risus feugiat in. Non enim praesent elementum facilisis leo. Integer feugiat scelerisque varius morbi enim nunc faucibus. Egestas dui id ornare arcu odio ut sem nulla pharetra. Montes nascetur ridiculus mus mauris. Orci dapibus ultrices in iaculis. Enim sed faucibus turpis in eu mi bibendum neque. Faucibus pulvinar elementum integer enim neque volutpat ac tincidunt vitae. Et ultrices neque ornare aenean euismod elementum. Et pharetra pharetra massa massa ultricies mi quis hendrerit dolor. Tempus iaculis urna id volutpat lacus laoreet non curabitur gravida. Est velit egestas dui id ornare arcu odio. Eu facilisis sed odio morbi quis commodo odio. Lectus vestibulum mattis ullamcorper velit sed ullamcorper morbi tincidunt.</w:t>
+      </w:r>
+    </w:p>
+    <w:p>
+      <w:pPr>
+        <w:pStyle w:val="Para"/>
+      </w:pPr>
+      <w:r>
+        <w:t>Eu non diam phasellus vestibulum lorem sed risus ultricies. Convallis aenean et tortor at risus viverra adipiscing at. Mauris pellentesque pulvinar pellentesque habitant morbi. Elementum sagittis vitae et leo duis. Massa enim nec dui nunc. Nisl tincidunt eget nullam non nisi est sit amet. Amet nisl purus in mollis nunc sed id semper. Fermentum leo vel orci porta non pulvinar neque laoreet suspendisse. Diam vel quam elementum pulvinar etiam non quam. Sagittis orci a scelerisque purus semper eget. Aliquet porttitor lacus luctus accumsan tortor. Integer vitae justo eget magna fermentum iaculis eu non diam. Egestas pretium aenean pharetra magna ac. Cursus metus aliquam eleifend mi in nulla. Cursus mattis molestie a iaculis at erat pellentesque adipiscing. Pulvinar pellentesque habitant morbi tristique senectus. Gravida cum sociis natoque penatibus et magnis dis parturient montes. In aliquam sem fringilla ut. Ut consequat semper viverra nam libero justo laoreet. Pellentesque diam volutpat commodo sed egestas.</w:t>
+      </w:r>
+    </w:p>
+    <w:p>
+      <w:pPr>
+        <w:pStyle w:val="Para"/>
+      </w:pPr>
+      <w:r>
+        <w:t>Ornare arcu odio ut sem nulla pharetra diam. Ut enim blandit volutpat maecenas volutpat blandit aliquam. Tempus iaculis urna id volutpat lacus. Nascetur ridiculus mus mauris vitae. Venenatis cras sed felis eget velit aliquet sagittis id. Laoreet non curabitur gravida arcu ac tortor dignissim convallis aenean. Maecenas ultricies mi eget mauris pharetra et ultrices neque ornare. Egestas purus viverra accumsan in nisl nisi scelerisque eu ultrices. Tempus urna et pharetra pharetra massa massa. Pulvinar neque laoreet suspendisse interdum consectetur libero id.</w:t>
+      </w:r>
+    </w:p>
+    <w:p>
+      <w:pPr>
+        <w:pStyle w:val="Para"/>
+      </w:pPr>
+      <w:r>
+        <w:t>Nisl rhoncus mattis rhoncus urna neque viverra justo nec ultrices. Morbi quis commodo odio aenean sed adipiscing diam donec. Neque gravida in fermentum et. Scelerisque purus semper eget duis at tellus. Volutpat blandit aliquam etiam erat velit scelerisque in dictum non. Odio ut sem nulla pharetra diam sit. Sed pulvinar proin gravida hendrerit lectus a. Diam ut venenatis tellus in metus vulputate eu scelerisque. Id semper risus in hendrerit. Vel quam elementum pulvinar etiam. Amet aliquam id diam maecenas ultricies mi. Auctor elit sed vulputate mi sit amet. Orci dapibus ultrices in iaculis nunc. Sed vulputate odio ut enim blandit volutpat maecenas volutpat. Auctor urna nunc id cursus metus. Integer enim neque volutpat ac tincidunt vitae.</w:t>
+      </w:r>
+    </w:p>
+    <w:p>
+      <w:pPr>
+        <w:pStyle w:val="Para"/>
+      </w:pPr>
+      <w:r>
+        <w:t>Scelerisque in dictum non consectetur a erat. Vel risus commodo viverra maecenas accumsan lacus vel facilisis volutpat. Dignissim sodales ut eu sem integer vitae justo eget magna. Nunc non blandit massa enim nec dui nunc mattis enim. Sed vulputate odio ut enim blandit volutpat maecenas. Ante in nibh mauris cursus. Donec pretium vulputate sapien nec sagittis aliquam malesuada. Eu volutpat odio facilisis mauris sit amet massa. Blandit turpis cursus in hac habitasse platea dictumst quisque. Donec enim diam vulputate ut pharetra sit.</w:t>
+      </w:r>
+    </w:p>
+    <w:p>
+      <w:pPr>
+        <w:pStyle w:val="Para"/>
+      </w:pPr>
+      <w:r>
+        <w:t xml:space="preserve">Magna fringilla urna porttitor rhoncus dolor purus non. Fames ac turpis egestas integer eget. Mattis rhoncus urna neque viverra. Laoreet sit amet cursus sit amet dictum sit amet. Vel pretium lectus quam id leo in vitae turpis massa. Euismod lacinia at quis risus sed vulputate odio ut. Lorem dolor sed viverra ipsum. Viverra justo nec ultrices dui sapien. Aliquam nulla facilisi cras fermentum odio eu feugiat pretium. Adipiscing commodo elit at imperdiet dui accumsan sit amet nulla. Morbi leo urna molestie at elementum eu facilisis sed. Habitant morbi tristique senectus et netus et malesuada. Viverra ipsum nunc aliquet bibendum enim. Integer vitae justo eget magna </w:t>
       </w:r>
       <w:r>
         <w:lastRenderedPageBreak/>
-        <w:t>Sit amet mauris commodo quis imperdiet massa tincidunt. In nisl nisi scelerisque eu ultrices vitae auctor. Nisi vitae suscipit tellus mauris a diam. Dui vivamus arcu felis bibendum ut tristique. Laoreet suspendisse interdum consectetur libero id.</w:t>
-      </w:r>
-    </w:p>
-    <w:p>
-      <w:pPr>
-        <w:pStyle w:val="Para"/>
-      </w:pPr>
-      <w:r>
-        <w:t>Enim eu turpis egestas pretium. Nulla aliquet enim tortor at auctor urna. Id aliquet risus feugiat in. Non enim praesent elementum facilisis leo. Integer feugiat scelerisque varius morbi enim nunc faucibus. Egestas dui id ornare arcu odio ut sem nulla pharetra. Montes nascetur ridiculus mus mauris. Orci dapibus ultrices in iaculis. Enim sed faucibus turpis in eu mi bibendum neque. Faucibus pulvinar elementum integer enim neque volutpat ac tincidunt vitae. Et ultrices neque ornare aenean euismod elementum. Et pharetra pharetra massa massa ultricies mi quis hendrerit dolor. Tempus iaculis urna id volutpat lacus laoreet non curabitur gravida. Est velit egestas dui id ornare arcu odio. Eu facilisis sed odio morbi quis commodo odio. Lectus vestibulum mattis ullamcorper velit sed ullamcorper morbi tincidunt.</w:t>
-      </w:r>
-    </w:p>
-    <w:p>
-      <w:pPr>
-        <w:pStyle w:val="Para"/>
-      </w:pPr>
-      <w:r>
-        <w:t>Eu non diam phasellus vestibulum lorem sed risus ultricies. Convallis aenean et tortor at risus viverra adipiscing at. Mauris pellentesque pulvinar pellentesque habitant morbi. Elementum sagittis vitae et leo duis. Massa enim nec dui nunc. Nisl tincidunt eget nullam non nisi est sit amet. Amet nisl purus in mollis nunc sed id semper. Fermentum leo vel orci porta non pulvinar neque laoreet suspendisse. Diam vel quam elementum pulvinar etiam non quam. Sagittis orci a scelerisque purus semper eget. Aliquet porttitor lacus luctus accumsan tortor. Integer vitae justo eget magna fermentum iaculis eu non diam. Egestas pretium aenean pharetra magna ac. Cursus metus aliquam eleifend mi in nulla. Cursus mattis molestie a iaculis at erat pellentesque adipiscing. Pulvinar pellentesque habitant morbi tristique senectus. Gravida cum sociis natoque penatibus et magnis dis parturient montes. In aliquam sem fringilla ut. Ut consequat semper viverra nam libero justo laoreet. Pellentesque diam volutpat commodo sed egestas.</w:t>
-      </w:r>
-    </w:p>
-    <w:p>
-      <w:pPr>
-        <w:pStyle w:val="Para"/>
-      </w:pPr>
-      <w:r>
-        <w:t>Ornare arcu odio ut sem nulla pharetra diam. Ut enim blandit volutpat maecenas volutpat blandit aliquam. Tempus iaculis urna id volutpat lacus. Nascetur ridiculus mus mauris vitae. Venenatis cras sed felis eget velit aliquet sagittis id. Laoreet non curabitur gravida arcu ac tortor dignissim convallis aenean. Maecenas ultricies mi eget mauris pharetra et ultrices neque ornare. Egestas purus viverra accumsan in nisl nisi scelerisque eu ultrices. Tempus urna et pharetra pharetra massa massa. Pulvinar neque laoreet suspendisse interdum consectetur libero id.</w:t>
-      </w:r>
-    </w:p>
-    <w:p>
-      <w:pPr>
-        <w:pStyle w:val="Para"/>
-      </w:pPr>
-      <w:r>
-        <w:t>Nisl rhoncus mattis rhoncus urna neque viverra justo nec ultrices. Morbi quis commodo odio aenean sed adipiscing diam donec. Neque gravida in fermentum et. Scelerisque purus semper eget duis at tellus. Volutpat blandit aliquam etiam erat velit scelerisque in dictum non. Odio ut sem nulla pharetra diam sit. Sed pulvinar proin gravida hendrerit lectus a. Diam ut venenatis tellus in metus vulputate eu scelerisque. Id semper risus in hendrerit. Vel quam elementum pulvinar etiam. Amet aliquam id diam maecenas ultricies mi. Auctor elit sed vulputate mi sit amet. Orci dapibus ultrices in iaculis nunc. Sed vulputate odio ut enim blandit volutpat maecenas volutpat. Auctor urna nunc id cursus metus. Integer enim neque volutpat ac tincidunt vitae.</w:t>
-      </w:r>
-    </w:p>
-    <w:p>
-      <w:pPr>
-        <w:pStyle w:val="Para"/>
-      </w:pPr>
-      <w:r>
-        <w:t>Scelerisque in dictum non consectetur a erat. Vel risus commodo viverra maecenas accumsan lacus vel facilisis volutpat. Dignissim sodales ut eu sem integer vitae justo eget magna. Nunc non blandit massa enim nec dui nunc mattis enim. Sed vulputate odio ut enim blandit volutpat maecenas. Ante in nibh mauris cursus. Donec pretium vulputate sapien nec sagittis aliquam malesuada. Eu volutpat odio facilisis mauris sit amet massa. Blandit turpis cursus in hac habitasse platea dictumst quisque. Donec enim diam vulputate ut pharetra sit.</w:t>
-      </w:r>
-    </w:p>
-    <w:p>
-      <w:pPr>
-        <w:pStyle w:val="Para"/>
-      </w:pPr>
-      <w:r>
-        <w:t>Magna fringilla urna porttitor rhoncus dolor purus non. Fames ac turpis egestas integer eget. Mattis rhoncus urna neque viverra. Laoreet sit amet cursus sit amet dictum sit amet. Vel pretium lectus quam id leo in vitae turpis massa. Euismod lacinia at quis risus sed vulputate odio ut. Lorem dolor sed viverra ipsum. Viverra justo nec ultrices dui sapien. Aliquam nulla facilisi cras fermentum odio eu feugiat pretium. Adipiscing commodo elit at imperdiet dui accumsan sit amet nulla. Morbi leo urna molestie at elementum eu facilisis sed. Habitant morbi tristique senectus et netus et malesuada. Viverra ipsum nunc aliquet bibendum enim. Integer vitae justo eget magna fermentum. Tincidunt id aliquet risus feugiat. Mauris ultrices eros in cursus turpis. Amet venenatis urna cursus eget nunc. Nisl nisi scelerisque eu ultrices vitae.</w:t>
+        <w:t>fermentum. Tincidunt id aliquet risus feugiat. Mauris ultrices eros in cursus turpis. Amet venenatis urna cursus eget nunc. Nisl nisi scelerisque eu ultrices vitae.</w:t>
       </w:r>
     </w:p>
     <w:p>

</xml_diff>